<commit_message>
Fix description of Create Order&Login and lab2.eap
</commit_message>
<xml_diff>
--- a/docs/Create order.docx
+++ b/docs/Create order.docx
@@ -28,14 +28,30 @@
         <w:rPr>
           <w:b/>
           <w:sz w:val="32"/>
-        </w:rPr>
-        <w:t>Создать заказ</w:t>
+          <w:lang w:val="en-US"/>
+        </w:rPr>
+        <w:t>Create</w:t>
       </w:r>
       <w:r>
         <w:rPr>
           <w:b/>
           <w:sz w:val="32"/>
         </w:rPr>
+        <w:t xml:space="preserve"> </w:t>
+      </w:r>
+      <w:r>
+        <w:rPr>
+          <w:b/>
+          <w:sz w:val="32"/>
+          <w:lang w:val="en-US"/>
+        </w:rPr>
+        <w:t>order</w:t>
+      </w:r>
+      <w:r>
+        <w:rPr>
+          <w:b/>
+          <w:sz w:val="32"/>
+        </w:rPr>
         <w:t>”</w:t>
       </w:r>
     </w:p>
@@ -72,10 +88,35 @@
       <w:r>
         <w:t xml:space="preserve">позволяет </w:t>
       </w:r>
-      <w:bookmarkStart w:id="0" w:name="_GoBack"/>
-      <w:bookmarkEnd w:id="0"/>
-      <w:r>
-        <w:t>менеджеру по работе с клиентами создать новый заказ.</w:t>
+      <w:r>
+        <w:t xml:space="preserve">менеджеру по работе с </w:t>
+      </w:r>
+      <w:r>
+        <w:t>заказами</w:t>
+      </w:r>
+      <w:r>
+        <w:t>(</w:t>
+      </w:r>
+      <w:r>
+        <w:rPr>
+          <w:lang w:val="en-US"/>
+        </w:rPr>
+        <w:t>Order</w:t>
+      </w:r>
+      <w:r>
+        <w:t xml:space="preserve"> </w:t>
+      </w:r>
+      <w:r>
+        <w:rPr>
+          <w:lang w:val="en-US"/>
+        </w:rPr>
+        <w:t>Manager</w:t>
+      </w:r>
+      <w:r>
+        <w:t>)</w:t>
+      </w:r>
+      <w:r>
+        <w:t xml:space="preserve"> создать новый заказ.</w:t>
       </w:r>
     </w:p>
     <w:p>
@@ -108,7 +149,22 @@
         </w:rPr>
       </w:pPr>
       <w:r>
-        <w:t>Менеджер по работе с клиентами запрашивает создание нового заказа</w:t>
+        <w:rPr>
+          <w:lang w:val="en-US"/>
+        </w:rPr>
+        <w:t>Order</w:t>
+      </w:r>
+      <w:r>
+        <w:t xml:space="preserve"> </w:t>
+      </w:r>
+      <w:r>
+        <w:rPr>
+          <w:lang w:val="en-US"/>
+        </w:rPr>
+        <w:t>Manager</w:t>
+      </w:r>
+      <w:r>
+        <w:t xml:space="preserve"> запрашивает создание нового заказа</w:t>
       </w:r>
     </w:p>
     <w:p>
@@ -123,7 +179,16 @@
         </w:rPr>
       </w:pPr>
       <w:r>
-        <w:t>Система отображает список продукции</w:t>
+        <w:t xml:space="preserve">Система отображает </w:t>
+      </w:r>
+      <w:r>
+        <w:t>каталог</w:t>
+      </w:r>
+      <w:r>
+        <w:t xml:space="preserve"> продукции</w:t>
+      </w:r>
+      <w:r>
+        <w:t>.</w:t>
       </w:r>
     </w:p>
     <w:p>
@@ -138,13 +203,7 @@
         </w:rPr>
       </w:pPr>
       <w:r>
-        <w:t>Менеджер по работе с клиентами отмечает продукцию, которую</w:t>
-      </w:r>
-      <w:r>
-        <w:t xml:space="preserve"> необходимо перенести в форму заказа</w:t>
-      </w:r>
-      <w:r>
-        <w:t>.</w:t>
+        <w:t>Система отображает форму создания заказа.</w:t>
       </w:r>
     </w:p>
     <w:p>
@@ -159,7 +218,28 @@
         </w:rPr>
       </w:pPr>
       <w:r>
-        <w:t>Менеджер по работе с клиентами подтверждает выбор</w:t>
+        <w:rPr>
+          <w:lang w:val="en-US"/>
+        </w:rPr>
+        <w:t>Order</w:t>
+      </w:r>
+      <w:r>
+        <w:t xml:space="preserve"> </w:t>
+      </w:r>
+      <w:r>
+        <w:rPr>
+          <w:lang w:val="en-US"/>
+        </w:rPr>
+        <w:t>Manager</w:t>
+      </w:r>
+      <w:r>
+        <w:t xml:space="preserve"> отмечает продукцию, которую</w:t>
+      </w:r>
+      <w:r>
+        <w:t xml:space="preserve"> необходимо перенести в форму заказа</w:t>
+      </w:r>
+      <w:r>
+        <w:t>.</w:t>
       </w:r>
     </w:p>
     <w:p>
@@ -174,7 +254,22 @@
         </w:rPr>
       </w:pPr>
       <w:r>
-        <w:t>Менеджер по работе с клиентами заполняет информацию о заказчике</w:t>
+        <w:rPr>
+          <w:lang w:val="en-US"/>
+        </w:rPr>
+        <w:t>Order</w:t>
+      </w:r>
+      <w:r>
+        <w:t xml:space="preserve"> </w:t>
+      </w:r>
+      <w:r>
+        <w:rPr>
+          <w:lang w:val="en-US"/>
+        </w:rPr>
+        <w:t>Manager</w:t>
+      </w:r>
+      <w:r>
+        <w:t xml:space="preserve"> подтверждает выбор</w:t>
       </w:r>
     </w:p>
     <w:p>
@@ -189,13 +284,117 @@
         </w:rPr>
       </w:pPr>
       <w:r>
-        <w:t>Менеджер по работе с клиентами подтверждает информацию о заказчике, которую</w:t>
-      </w:r>
-      <w:r>
-        <w:t xml:space="preserve"> необходимо перенести в форму заказа</w:t>
-      </w:r>
-      <w:r>
-        <w:t>.</w:t>
+        <w:t>Система отображает товары в форме заказа.</w:t>
+      </w:r>
+    </w:p>
+    <w:p>
+      <w:pPr>
+        <w:numPr>
+          <w:ilvl w:val="0"/>
+          <w:numId w:val="3"/>
+        </w:numPr>
+        <w:textAlignment w:val="baseline"/>
+        <w:rPr>
+          <w:color w:val="544943"/>
+          <w:szCs w:val="28"/>
+        </w:rPr>
+      </w:pPr>
+      <w:r>
+        <w:rPr>
+          <w:lang w:val="en-US"/>
+        </w:rPr>
+        <w:t>Order</w:t>
+      </w:r>
+      <w:r>
+        <w:t xml:space="preserve"> </w:t>
+      </w:r>
+      <w:r>
+        <w:rPr>
+          <w:lang w:val="en-US"/>
+        </w:rPr>
+        <w:t>Manager</w:t>
+      </w:r>
+      <w:r>
+        <w:rPr>
+          <w:color w:val="544943"/>
+          <w:szCs w:val="28"/>
+        </w:rPr>
+        <w:t> заполняет оставшиеся поля формы </w:t>
+      </w:r>
+      <w:r>
+        <w:rPr>
+          <w:color w:val="544943"/>
+          <w:szCs w:val="28"/>
+          <w:bdr w:val="none" w:sz="0" w:space="0" w:color="auto" w:frame="1"/>
+        </w:rPr>
+        <w:t>з</w:t>
+      </w:r>
+      <w:r>
+        <w:rPr>
+          <w:color w:val="544943"/>
+          <w:szCs w:val="28"/>
+          <w:bdr w:val="none" w:sz="0" w:space="0" w:color="auto" w:frame="1"/>
+        </w:rPr>
+        <w:t>аказа</w:t>
+      </w:r>
+      <w:r>
+        <w:rPr>
+          <w:color w:val="544943"/>
+          <w:szCs w:val="28"/>
+        </w:rPr>
+        <w:t> (например</w:t>
+      </w:r>
+      <w:r>
+        <w:rPr>
+          <w:color w:val="544943"/>
+          <w:szCs w:val="28"/>
+        </w:rPr>
+        <w:t>,</w:t>
+      </w:r>
+      <w:r>
+        <w:rPr>
+          <w:color w:val="544943"/>
+          <w:szCs w:val="28"/>
+        </w:rPr>
+        <w:t xml:space="preserve"> количество </w:t>
+      </w:r>
+      <w:r>
+        <w:rPr>
+          <w:color w:val="544943"/>
+          <w:szCs w:val="28"/>
+          <w:bdr w:val="none" w:sz="0" w:space="0" w:color="auto" w:frame="1"/>
+        </w:rPr>
+        <w:t>т</w:t>
+      </w:r>
+      <w:r>
+        <w:rPr>
+          <w:color w:val="544943"/>
+          <w:szCs w:val="28"/>
+          <w:bdr w:val="none" w:sz="0" w:space="0" w:color="auto" w:frame="1"/>
+        </w:rPr>
+        <w:t>овара</w:t>
+      </w:r>
+      <w:r>
+        <w:rPr>
+          <w:color w:val="544943"/>
+          <w:szCs w:val="28"/>
+        </w:rPr>
+        <w:t>, информация о </w:t>
+      </w:r>
+      <w:r>
+        <w:rPr>
+          <w:color w:val="544943"/>
+          <w:szCs w:val="28"/>
+          <w:bdr w:val="none" w:sz="0" w:space="0" w:color="auto" w:frame="1"/>
+        </w:rPr>
+        <w:t>клиенте</w:t>
+      </w:r>
+      <w:r>
+        <w:rPr>
+          <w:color w:val="544943"/>
+          <w:szCs w:val="28"/>
+        </w:rPr>
+        <w:t>).</w:t>
       </w:r>
     </w:p>
     <w:p>
@@ -210,7 +409,15 @@
         </w:rPr>
       </w:pPr>
       <w:r>
-        <w:t>Менеджер запрашивает сохранение заказа.</w:t>
+        <w:t>Система подсчитывает и отображает</w:t>
+      </w:r>
+      <w:r>
+        <w:t xml:space="preserve"> суммы строк заказа и итоговую</w:t>
+      </w:r>
+      <w:bookmarkStart w:id="0" w:name="_GoBack"/>
+      <w:bookmarkEnd w:id="0"/>
+      <w:r>
+        <w:t xml:space="preserve"> сумму заказа.</w:t>
       </w:r>
     </w:p>
     <w:p>
@@ -225,7 +432,43 @@
         </w:rPr>
       </w:pPr>
       <w:r>
-        <w:t>Система сохраняет заказ.</w:t>
+        <w:rPr>
+          <w:lang w:val="en-US"/>
+        </w:rPr>
+        <w:t>Order</w:t>
+      </w:r>
+      <w:r>
+        <w:t xml:space="preserve"> </w:t>
+      </w:r>
+      <w:r>
+        <w:rPr>
+          <w:lang w:val="en-US"/>
+        </w:rPr>
+        <w:t>Manager</w:t>
+      </w:r>
+      <w:r>
+        <w:t xml:space="preserve"> запрашивает сохранение заказа.</w:t>
+      </w:r>
+    </w:p>
+    <w:p>
+      <w:pPr>
+        <w:pStyle w:val="a3"/>
+        <w:numPr>
+          <w:ilvl w:val="0"/>
+          <w:numId w:val="3"/>
+        </w:numPr>
+        <w:rPr>
+          <w:b/>
+        </w:rPr>
+      </w:pPr>
+      <w:r>
+        <w:t>Система сохраняет заказ</w:t>
+      </w:r>
+      <w:r>
+        <w:t xml:space="preserve"> в базе данных</w:t>
+      </w:r>
+      <w:r>
+        <w:t>.</w:t>
       </w:r>
     </w:p>
     <w:p>
@@ -248,6 +491,34 @@
         <w:t>Альтернативные потоки</w:t>
       </w:r>
     </w:p>
+    <w:p>
+      <w:pPr>
+        <w:rPr>
+          <w:b/>
+          <w:i/>
+        </w:rPr>
+      </w:pPr>
+    </w:p>
+    <w:p>
+      <w:pPr>
+        <w:rPr>
+          <w:b/>
+          <w:i/>
+        </w:rPr>
+      </w:pPr>
+      <w:r>
+        <w:rPr>
+          <w:b/>
+          <w:i/>
+        </w:rPr>
+        <w:t>База данных не доступна</w:t>
+      </w:r>
+    </w:p>
+    <w:p>
+      <w:r>
+        <w:t>Если обнаруживается, что база данных не доступна, система выдает сообщение об ошибке. После подтверждения сообщения менеджером, вариант использования завершается.</w:t>
+      </w:r>
+    </w:p>
     <w:p/>
     <w:p>
       <w:pPr>
@@ -261,14 +532,14 @@
           <w:b/>
           <w:i/>
         </w:rPr>
-        <w:t>Менеджер по работе с клиента</w:t>
+        <w:t xml:space="preserve">Менеджер </w:t>
       </w:r>
       <w:r>
         <w:rPr>
           <w:b/>
           <w:i/>
         </w:rPr>
-        <w:t>ми отказался от создания заказа</w:t>
+        <w:t>отказался от создания заказа</w:t>
       </w:r>
     </w:p>
     <w:p>
@@ -276,12 +547,15 @@
         <w:jc w:val="both"/>
       </w:pPr>
       <w:r>
-        <w:t xml:space="preserve">Если менеджер по работе с клиентами отказался от создания </w:t>
+        <w:t xml:space="preserve">Если менеджер отказался от создания </w:t>
       </w:r>
       <w:r>
         <w:t>заказ</w:t>
       </w:r>
       <w:r>
+        <w:t>а</w:t>
+      </w:r>
+      <w:r>
         <w:t>, то вариант использования завершается.</w:t>
       </w:r>
     </w:p>
@@ -305,7 +579,7 @@
     </w:p>
     <w:p>
       <w:r>
-        <w:t>Менеджер по работе с клиентами  авторизован в системе. Имеется каталог продукции.</w:t>
+        <w:t>Менеджер авторизован в системе. Имеется каталог продукции.</w:t>
       </w:r>
     </w:p>
     <w:p/>
@@ -600,6 +874,119 @@
       </w:pPr>
     </w:lvl>
   </w:abstractNum>
+  <w:abstractNum w:abstractNumId="3">
+    <w:nsid w:val="67F16344"/>
+    <w:multiLevelType w:val="multilevel"/>
+    <w:tmpl w:val="D7B25D12"/>
+    <w:lvl w:ilvl="0">
+      <w:start w:val="1"/>
+      <w:numFmt w:val="decimal"/>
+      <w:lvlText w:val="%1."/>
+      <w:lvlJc w:val="left"/>
+      <w:pPr>
+        <w:tabs>
+          <w:tab w:val="num" w:pos="720"/>
+        </w:tabs>
+        <w:ind w:left="720" w:hanging="360"/>
+      </w:pPr>
+    </w:lvl>
+    <w:lvl w:ilvl="1" w:tentative="1">
+      <w:start w:val="1"/>
+      <w:numFmt w:val="decimal"/>
+      <w:lvlText w:val="%2."/>
+      <w:lvlJc w:val="left"/>
+      <w:pPr>
+        <w:tabs>
+          <w:tab w:val="num" w:pos="1440"/>
+        </w:tabs>
+        <w:ind w:left="1440" w:hanging="360"/>
+      </w:pPr>
+    </w:lvl>
+    <w:lvl w:ilvl="2" w:tentative="1">
+      <w:start w:val="1"/>
+      <w:numFmt w:val="decimal"/>
+      <w:lvlText w:val="%3."/>
+      <w:lvlJc w:val="left"/>
+      <w:pPr>
+        <w:tabs>
+          <w:tab w:val="num" w:pos="2160"/>
+        </w:tabs>
+        <w:ind w:left="2160" w:hanging="360"/>
+      </w:pPr>
+    </w:lvl>
+    <w:lvl w:ilvl="3" w:tentative="1">
+      <w:start w:val="1"/>
+      <w:numFmt w:val="decimal"/>
+      <w:lvlText w:val="%4."/>
+      <w:lvlJc w:val="left"/>
+      <w:pPr>
+        <w:tabs>
+          <w:tab w:val="num" w:pos="2880"/>
+        </w:tabs>
+        <w:ind w:left="2880" w:hanging="360"/>
+      </w:pPr>
+    </w:lvl>
+    <w:lvl w:ilvl="4" w:tentative="1">
+      <w:start w:val="1"/>
+      <w:numFmt w:val="decimal"/>
+      <w:lvlText w:val="%5."/>
+      <w:lvlJc w:val="left"/>
+      <w:pPr>
+        <w:tabs>
+          <w:tab w:val="num" w:pos="3600"/>
+        </w:tabs>
+        <w:ind w:left="3600" w:hanging="360"/>
+      </w:pPr>
+    </w:lvl>
+    <w:lvl w:ilvl="5" w:tentative="1">
+      <w:start w:val="1"/>
+      <w:numFmt w:val="decimal"/>
+      <w:lvlText w:val="%6."/>
+      <w:lvlJc w:val="left"/>
+      <w:pPr>
+        <w:tabs>
+          <w:tab w:val="num" w:pos="4320"/>
+        </w:tabs>
+        <w:ind w:left="4320" w:hanging="360"/>
+      </w:pPr>
+    </w:lvl>
+    <w:lvl w:ilvl="6" w:tentative="1">
+      <w:start w:val="1"/>
+      <w:numFmt w:val="decimal"/>
+      <w:lvlText w:val="%7."/>
+      <w:lvlJc w:val="left"/>
+      <w:pPr>
+        <w:tabs>
+          <w:tab w:val="num" w:pos="5040"/>
+        </w:tabs>
+        <w:ind w:left="5040" w:hanging="360"/>
+      </w:pPr>
+    </w:lvl>
+    <w:lvl w:ilvl="7" w:tentative="1">
+      <w:start w:val="1"/>
+      <w:numFmt w:val="decimal"/>
+      <w:lvlText w:val="%8."/>
+      <w:lvlJc w:val="left"/>
+      <w:pPr>
+        <w:tabs>
+          <w:tab w:val="num" w:pos="5760"/>
+        </w:tabs>
+        <w:ind w:left="5760" w:hanging="360"/>
+      </w:pPr>
+    </w:lvl>
+    <w:lvl w:ilvl="8" w:tentative="1">
+      <w:start w:val="1"/>
+      <w:numFmt w:val="decimal"/>
+      <w:lvlText w:val="%9."/>
+      <w:lvlJc w:val="left"/>
+      <w:pPr>
+        <w:tabs>
+          <w:tab w:val="num" w:pos="6480"/>
+        </w:tabs>
+        <w:ind w:left="6480" w:hanging="360"/>
+      </w:pPr>
+    </w:lvl>
+  </w:abstractNum>
   <w:num w:numId="1">
     <w:abstractNumId w:val="0"/>
   </w:num>
@@ -608,6 +995,9 @@
   </w:num>
   <w:num w:numId="3">
     <w:abstractNumId w:val="2"/>
+  </w:num>
+  <w:num w:numId="4">
+    <w:abstractNumId w:val="3"/>
   </w:num>
 </w:numbering>
 </file>
@@ -820,6 +1210,19 @@
       <w:contextualSpacing/>
     </w:pPr>
   </w:style>
+  <w:style w:type="character" w:styleId="HTML">
+    <w:name w:val="HTML Code"/>
+    <w:basedOn w:val="a0"/>
+    <w:uiPriority w:val="99"/>
+    <w:semiHidden/>
+    <w:unhideWhenUsed/>
+    <w:rsid w:val="00632CD9"/>
+    <w:rPr>
+      <w:rFonts w:ascii="Courier New" w:eastAsia="Times New Roman" w:hAnsi="Courier New" w:cs="Courier New"/>
+      <w:sz w:val="20"/>
+      <w:szCs w:val="20"/>
+    </w:rPr>
+  </w:style>
 </w:styles>
 </file>
 
@@ -1030,6 +1433,19 @@
       <w:ind w:left="720"/>
       <w:contextualSpacing/>
     </w:pPr>
+  </w:style>
+  <w:style w:type="character" w:styleId="HTML">
+    <w:name w:val="HTML Code"/>
+    <w:basedOn w:val="a0"/>
+    <w:uiPriority w:val="99"/>
+    <w:semiHidden/>
+    <w:unhideWhenUsed/>
+    <w:rsid w:val="00632CD9"/>
+    <w:rPr>
+      <w:rFonts w:ascii="Courier New" w:eastAsia="Times New Roman" w:hAnsi="Courier New" w:cs="Courier New"/>
+      <w:sz w:val="20"/>
+      <w:szCs w:val="20"/>
+    </w:rPr>
   </w:style>
 </w:styles>
 </file>

</xml_diff>